<commit_message>
Project document aangepast voor inzending, gekozen voor tekst Emmanuel
</commit_message>
<xml_diff>
--- a/documents/Newstopia Project.docx
+++ b/documents/Newstopia Project.docx
@@ -4,16 +4,26 @@
   <w:body>
     <w:p>
       <w:pPr>
-        <w:pStyle w:val="Kop1"/>
-      </w:pPr>
-      <w:r>
-        <w:t>Newstopia – Inception</w:t>
-      </w:r>
+        <w:pStyle w:val="Heading1"/>
+      </w:pPr>
+      <w:proofErr w:type="spellStart"/>
+      <w:r>
+        <w:t>Newstopia</w:t>
+      </w:r>
+      <w:proofErr w:type="spellEnd"/>
+      <w:r>
+        <w:t xml:space="preserve"> – </w:t>
+      </w:r>
+      <w:proofErr w:type="spellStart"/>
+      <w:r>
+        <w:t>Inception</w:t>
+      </w:r>
+      <w:proofErr w:type="spellEnd"/>
     </w:p>
     <w:p/>
     <w:p>
       <w:pPr>
-        <w:pStyle w:val="Kop3"/>
+        <w:pStyle w:val="Heading3"/>
       </w:pPr>
       <w:r>
         <w:t>Groepsleider</w:t>
@@ -24,8 +34,13 @@
     </w:p>
     <w:p>
       <w:r>
-        <w:t>Projectnaam: Newstopia</w:t>
-      </w:r>
+        <w:t xml:space="preserve">Projectnaam: </w:t>
+      </w:r>
+      <w:proofErr w:type="spellStart"/>
+      <w:r>
+        <w:t>Newstopia</w:t>
+      </w:r>
+      <w:proofErr w:type="spellEnd"/>
       <w:r>
         <w:br/>
       </w:r>
@@ -38,206 +53,111 @@
     </w:p>
     <w:p>
       <w:pPr>
-        <w:pStyle w:val="Kop3"/>
+        <w:pStyle w:val="Heading3"/>
       </w:pPr>
       <w:r>
         <w:t>Doel van project</w:t>
       </w:r>
     </w:p>
     <w:p>
-      <w:r>
-        <w:t>Het nieuws verdient een nieuw tijdperk. Dit is de start.</w:t>
+      <w:pPr>
+        <w:jc w:val="both"/>
+      </w:pPr>
+      <w:r>
+        <w:t xml:space="preserve">Het nieuws verdient een nieuw tijdperk en </w:t>
+      </w:r>
+      <w:proofErr w:type="spellStart"/>
+      <w:r>
+        <w:t>Newstopia</w:t>
+      </w:r>
+      <w:proofErr w:type="spellEnd"/>
+      <w:r>
+        <w:t xml:space="preserve"> is de start! Wij willen een open platform opstellen waar gebruikers </w:t>
+      </w:r>
+      <w:r>
+        <w:t>nieuwsartikelen</w:t>
+      </w:r>
+      <w:r>
+        <w:t xml:space="preserve"> kunnen lezen en plaatsen. Dit platform zal worden gedreven en gevuld door gebruikers. Op die manier ontstaat objectief en divers nieuws. Door gebruik te maken van een gemeenschap die zichzelf verbetert en aanvult wordt er op een organische manier inhoud</w:t>
+      </w:r>
+      <w:r>
+        <w:t xml:space="preserve"> gecreëerd. Zo is het voor </w:t>
+      </w:r>
+      <w:r>
+        <w:t xml:space="preserve">de </w:t>
+      </w:r>
+      <w:r>
+        <w:t xml:space="preserve">gebruikers </w:t>
+      </w:r>
+      <w:r>
+        <w:t xml:space="preserve">dagelijks de moeite om onze website te bezoeken. Omdat het nieuws van overal komt en op geen enkele manier gelimiteerd wordt is ons platform voor iedereen toegankelijk. </w:t>
+      </w:r>
+    </w:p>
+    <w:p>
+      <w:pPr>
+        <w:pStyle w:val="Heading3"/>
+      </w:pPr>
+      <w:r>
+        <w:t>Gebruikte talen</w:t>
+      </w:r>
+    </w:p>
+    <w:p>
+      <w:proofErr w:type="spellStart"/>
+      <w:r>
+        <w:t>Back-end</w:t>
+      </w:r>
+      <w:proofErr w:type="spellEnd"/>
+      <w:r>
+        <w:t xml:space="preserve">: Python (Django </w:t>
+      </w:r>
+      <w:proofErr w:type="spellStart"/>
+      <w:r>
+        <w:t>framework</w:t>
+      </w:r>
+      <w:proofErr w:type="spellEnd"/>
+      <w:r>
+        <w:t>)</w:t>
       </w:r>
       <w:r>
         <w:br/>
-        <w:t>Wij willen een</w:t>
-      </w:r>
-      <w:r>
-        <w:t xml:space="preserve"> open platform opstellen waar gebruikers nieuws kunnen lezen en </w:t>
-      </w:r>
-      <w:r>
-        <w:t>plaatsen. Dat</w:t>
-      </w:r>
-      <w:r>
-        <w:t xml:space="preserve"> platform wordt gedreven en gevuld door gebruikers. Op die manier ontstaat </w:t>
-      </w:r>
-      <w:r>
-        <w:t xml:space="preserve">objectief en </w:t>
-      </w:r>
-      <w:r>
-        <w:t>divers</w:t>
-      </w:r>
-      <w:r>
-        <w:t xml:space="preserve"> </w:t>
-      </w:r>
-      <w:r>
-        <w:t>nieuws</w:t>
-      </w:r>
-      <w:r>
-        <w:t xml:space="preserve">. Door gebruik te maken van een gemeenschap die </w:t>
-      </w:r>
-      <w:r>
-        <w:t>zichzelf</w:t>
-      </w:r>
-      <w:r>
-        <w:t xml:space="preserve"> verbetert en aanvult wordt er organisch nieuws gecreëerd. Zo is het voor zowel lezers als schr</w:t>
-      </w:r>
-      <w:r>
-        <w:t>ijvers dagelijks de moeite om onze</w:t>
-      </w:r>
-      <w:r>
-        <w:t xml:space="preserve"> website te bezoeken.</w:t>
-      </w:r>
-      <w:r>
-        <w:t xml:space="preserve"> Omdat het nieuws van overal komt en op geen enkele</w:t>
-      </w:r>
-      <w:r>
-        <w:t xml:space="preserve"> manier gelimiteerd wordt is ons</w:t>
-      </w:r>
-      <w:r>
-        <w:t xml:space="preserve"> platform voor iedereen toegankelijk. </w:t>
-      </w:r>
-    </w:p>
-    <w:p>
-      <w:pPr>
-        <w:jc w:val="both"/>
-        <w:rPr>
-          <w:u w:val="single"/>
-        </w:rPr>
-      </w:pPr>
-      <w:r>
-        <w:rPr>
-          <w:u w:val="single"/>
-        </w:rPr>
-        <w:t>Mini h</w:t>
-      </w:r>
-      <w:r>
-        <w:rPr>
-          <w:u w:val="single"/>
-        </w:rPr>
-        <w:t>erwerking Emmanuel:</w:t>
-      </w:r>
-    </w:p>
-    <w:p>
-      <w:pPr>
-        <w:jc w:val="both"/>
-      </w:pPr>
-      <w:r>
-        <w:t>Het nieu</w:t>
-      </w:r>
-      <w:r>
-        <w:t xml:space="preserve">ws verdient een nieuw tijdperk en Newstopia is de start! </w:t>
-      </w:r>
-      <w:r>
-        <w:t xml:space="preserve">Wij willen een open platform opstellen waar gebruikers </w:t>
-      </w:r>
-      <w:r>
-        <w:t>nieuwsartikelen</w:t>
-      </w:r>
-      <w:r>
-        <w:t xml:space="preserve"> </w:t>
-      </w:r>
-      <w:r>
-        <w:t xml:space="preserve">kunnen lezen en </w:t>
-      </w:r>
-      <w:r>
-        <w:t>plaatsen. Di</w:t>
-      </w:r>
-      <w:r>
-        <w:t>t</w:t>
-      </w:r>
-      <w:r>
-        <w:t xml:space="preserve"> platform zal worden</w:t>
-      </w:r>
-      <w:r>
-        <w:t xml:space="preserve"> gedreven en gevuld door gebruikers. Op die manier ontstaat objectief en divers nieuws. Door gebruik te maken van een gemeenschap die zichzelf verbetert en aanvult wordt er </w:t>
-      </w:r>
-      <w:r>
-        <w:t xml:space="preserve">op een </w:t>
-      </w:r>
-      <w:r>
-        <w:t>organisch</w:t>
-      </w:r>
-      <w:r>
-        <w:t>e manier</w:t>
-      </w:r>
-      <w:r>
-        <w:t xml:space="preserve"> </w:t>
-      </w:r>
-      <w:r>
-        <w:t>inhoud</w:t>
-      </w:r>
-      <w:r>
-        <w:t xml:space="preserve"> gecreëerd. Zo is het voor </w:t>
-      </w:r>
-      <w:r>
-        <w:t>de</w:t>
-      </w:r>
-      <w:r>
-        <w:t xml:space="preserve"> </w:t>
-      </w:r>
-      <w:r>
-        <w:t xml:space="preserve">gebruikers </w:t>
-      </w:r>
-      <w:r>
-        <w:t xml:space="preserve">dagelijks de moeite om onze website te bezoeken. Omdat het nieuws van overal komt en op geen enkele manier gelimiteerd wordt is ons platform voor iedereen toegankelijk. </w:t>
-      </w:r>
-    </w:p>
-    <w:p>
-      <w:pPr>
-        <w:jc w:val="both"/>
-      </w:pPr>
-      <w:r>
-        <w:t>-</w:t>
-      </w:r>
-      <w:r>
-        <w:t xml:space="preserve"> </w:t>
-      </w:r>
-      <w:r>
-        <w:t>zowel</w:t>
-      </w:r>
-      <w:r>
-        <w:t xml:space="preserve"> </w:t>
-      </w:r>
-      <w:r>
-        <w:t>lezers als de schrijvers</w:t>
-      </w:r>
-      <w:r>
-        <w:t xml:space="preserve"> </w:t>
-      </w:r>
-      <w:r>
-        <w:sym w:font="Wingdings" w:char="F0E0"/>
-      </w:r>
-      <w:r>
-        <w:t xml:space="preserve"> duid aan dat er een onderscheid is maar dat willen we net beperken</w:t>
+        <w:t xml:space="preserve">Database: tijdens </w:t>
       </w:r>
       <w:bookmarkStart w:id="0" w:name="_GoBack"/>
       <w:bookmarkEnd w:id="0"/>
-    </w:p>
-    <w:p>
-      <w:pPr>
-        <w:pStyle w:val="Kop3"/>
-      </w:pPr>
-      <w:r>
-        <w:t>Gebruikte talen</w:t>
-      </w:r>
-    </w:p>
-    <w:p>
-      <w:r>
-        <w:t>Back-end: Python (Django framework)</w:t>
-      </w:r>
+      <w:proofErr w:type="spellStart"/>
+      <w:r>
+        <w:t>SQLite</w:t>
+      </w:r>
+      <w:proofErr w:type="spellEnd"/>
+      <w:r>
+        <w:t xml:space="preserve">, uiteindelijk </w:t>
+      </w:r>
+      <w:proofErr w:type="spellStart"/>
+      <w:r>
+        <w:t>MySQL</w:t>
+      </w:r>
+      <w:proofErr w:type="spellEnd"/>
       <w:r>
         <w:br/>
-        <w:t>Database: tijdens SQLite, uiteindelijk MySQL</w:t>
-      </w:r>
-      <w:r>
-        <w:br/>
-        <w:t>Front-end: HTML5, CSS, JavaScript, JQuery</w:t>
-      </w:r>
-    </w:p>
-    <w:p>
-      <w:pPr>
-        <w:pStyle w:val="Kop3"/>
+        <w:t xml:space="preserve">Front-end: HTML5, CSS, </w:t>
+      </w:r>
+      <w:proofErr w:type="spellStart"/>
+      <w:r>
+        <w:t>JavaScript</w:t>
+      </w:r>
+      <w:proofErr w:type="spellEnd"/>
+      <w:r>
+        <w:t xml:space="preserve">, </w:t>
+      </w:r>
+      <w:proofErr w:type="spellStart"/>
+      <w:r>
+        <w:t>JQuery</w:t>
+      </w:r>
+      <w:proofErr w:type="spellEnd"/>
+    </w:p>
+    <w:p>
+      <w:pPr>
+        <w:pStyle w:val="Heading3"/>
       </w:pPr>
       <w:r>
         <w:t>Productieproces</w:t>
@@ -248,7 +168,15 @@
         <w:jc w:val="both"/>
       </w:pPr>
       <w:r>
-        <w:t xml:space="preserve">We beginnen met het implementeren van de back-end in </w:t>
+        <w:t xml:space="preserve">We beginnen met het implementeren van de </w:t>
+      </w:r>
+      <w:proofErr w:type="spellStart"/>
+      <w:r>
+        <w:t>back-end</w:t>
+      </w:r>
+      <w:proofErr w:type="spellEnd"/>
+      <w:r>
+        <w:t xml:space="preserve"> in </w:t>
       </w:r>
       <w:r>
         <w:rPr>
@@ -259,21 +187,57 @@
       <w:r>
         <w:t xml:space="preserve">. In eerste instantie gebruiken we </w:t>
       </w:r>
+      <w:proofErr w:type="spellStart"/>
       <w:r>
         <w:rPr>
           <w:i/>
         </w:rPr>
         <w:t>Sqlite</w:t>
       </w:r>
-      <w:r>
-        <w:t xml:space="preserve">, een lichte database voor testen. De website wordt voorlopig via localhost getest. In de loop van het project worden software-testen geschreven met oog op continuous integration. Als version control gebruiken we </w:t>
-      </w:r>
+      <w:proofErr w:type="spellEnd"/>
+      <w:r>
+        <w:t xml:space="preserve">, een lichte database voor testen. De website wordt voorlopig via </w:t>
+      </w:r>
+      <w:proofErr w:type="spellStart"/>
+      <w:r>
+        <w:t>localhost</w:t>
+      </w:r>
+      <w:proofErr w:type="spellEnd"/>
+      <w:r>
+        <w:t xml:space="preserve"> getest. In de loop van het project worden software-testen geschreven met oog op </w:t>
+      </w:r>
+      <w:proofErr w:type="spellStart"/>
+      <w:r>
+        <w:t>continuous</w:t>
+      </w:r>
+      <w:proofErr w:type="spellEnd"/>
+      <w:r>
+        <w:t xml:space="preserve"> </w:t>
+      </w:r>
+      <w:proofErr w:type="spellStart"/>
+      <w:r>
+        <w:t>integration</w:t>
+      </w:r>
+      <w:proofErr w:type="spellEnd"/>
+      <w:r>
+        <w:t xml:space="preserve">. Als </w:t>
+      </w:r>
+      <w:proofErr w:type="spellStart"/>
+      <w:r>
+        <w:t>version</w:t>
+      </w:r>
+      <w:proofErr w:type="spellEnd"/>
+      <w:r>
+        <w:t xml:space="preserve"> control gebruiken we </w:t>
+      </w:r>
+      <w:proofErr w:type="spellStart"/>
       <w:r>
         <w:rPr>
           <w:i/>
         </w:rPr>
         <w:t>GitHub</w:t>
       </w:r>
+      <w:proofErr w:type="spellEnd"/>
       <w:r>
         <w:t>. Voor de front-end zullen we gebruik maken van de templatestructuur in Django.</w:t>
       </w:r>
@@ -285,19 +249,21 @@
       <w:r>
         <w:t xml:space="preserve">In de late stadia van het project wordt de database veranderd naar </w:t>
       </w:r>
+      <w:proofErr w:type="spellStart"/>
       <w:r>
         <w:rPr>
           <w:i/>
         </w:rPr>
         <w:t>MySql</w:t>
       </w:r>
+      <w:proofErr w:type="spellEnd"/>
       <w:r>
         <w:t>. Indien mogelijk krijgt de website een domain en hosting.</w:t>
       </w:r>
     </w:p>
     <w:p>
       <w:pPr>
-        <w:pStyle w:val="Kop3"/>
+        <w:pStyle w:val="Heading3"/>
       </w:pPr>
       <w:r>
         <w:t>Planning</w:t>
@@ -320,7 +286,7 @@
     <w:p/>
     <w:p>
       <w:pPr>
-        <w:pStyle w:val="Kop2"/>
+        <w:pStyle w:val="Heading2"/>
       </w:pPr>
       <w:r>
         <w:lastRenderedPageBreak/>
@@ -853,15 +819,15 @@
     <w:lsdException w:name="List Table 6 Colorful Accent 6" w:uiPriority="51"/>
     <w:lsdException w:name="List Table 7 Colorful Accent 6" w:uiPriority="52"/>
   </w:latentStyles>
-  <w:style w:type="paragraph" w:default="1" w:styleId="Standaard">
+  <w:style w:type="paragraph" w:default="1" w:styleId="Normal">
     <w:name w:val="Normal"/>
     <w:qFormat/>
   </w:style>
-  <w:style w:type="paragraph" w:styleId="Kop1">
+  <w:style w:type="paragraph" w:styleId="Heading1">
     <w:name w:val="heading 1"/>
-    <w:basedOn w:val="Standaard"/>
-    <w:next w:val="Standaard"/>
-    <w:link w:val="Kop1Char"/>
+    <w:basedOn w:val="Normal"/>
+    <w:next w:val="Normal"/>
+    <w:link w:val="Heading1Char"/>
     <w:uiPriority w:val="9"/>
     <w:qFormat/>
     <w:rsid w:val="004A4117"/>
@@ -878,11 +844,11 @@
       <w:szCs w:val="32"/>
     </w:rPr>
   </w:style>
-  <w:style w:type="paragraph" w:styleId="Kop2">
+  <w:style w:type="paragraph" w:styleId="Heading2">
     <w:name w:val="heading 2"/>
-    <w:basedOn w:val="Standaard"/>
-    <w:next w:val="Standaard"/>
-    <w:link w:val="Kop2Char"/>
+    <w:basedOn w:val="Normal"/>
+    <w:next w:val="Normal"/>
+    <w:link w:val="Heading2Char"/>
     <w:uiPriority w:val="9"/>
     <w:unhideWhenUsed/>
     <w:qFormat/>
@@ -900,11 +866,11 @@
       <w:szCs w:val="26"/>
     </w:rPr>
   </w:style>
-  <w:style w:type="paragraph" w:styleId="Kop3">
+  <w:style w:type="paragraph" w:styleId="Heading3">
     <w:name w:val="heading 3"/>
-    <w:basedOn w:val="Standaard"/>
-    <w:next w:val="Standaard"/>
-    <w:link w:val="Kop3Char"/>
+    <w:basedOn w:val="Normal"/>
+    <w:next w:val="Normal"/>
+    <w:link w:val="Heading3Char"/>
     <w:uiPriority w:val="9"/>
     <w:unhideWhenUsed/>
     <w:qFormat/>
@@ -922,13 +888,13 @@
       <w:szCs w:val="24"/>
     </w:rPr>
   </w:style>
-  <w:style w:type="character" w:default="1" w:styleId="Standaardalinea-lettertype">
+  <w:style w:type="character" w:default="1" w:styleId="DefaultParagraphFont">
     <w:name w:val="Default Paragraph Font"/>
     <w:uiPriority w:val="1"/>
     <w:semiHidden/>
     <w:unhideWhenUsed/>
   </w:style>
-  <w:style w:type="table" w:default="1" w:styleId="Standaardtabel">
+  <w:style w:type="table" w:default="1" w:styleId="TableNormal">
     <w:name w:val="Normal Table"/>
     <w:uiPriority w:val="99"/>
     <w:semiHidden/>
@@ -943,16 +909,16 @@
       </w:tblCellMar>
     </w:tblPr>
   </w:style>
-  <w:style w:type="numbering" w:default="1" w:styleId="Geenlijst">
+  <w:style w:type="numbering" w:default="1" w:styleId="NoList">
     <w:name w:val="No List"/>
     <w:uiPriority w:val="99"/>
     <w:semiHidden/>
     <w:unhideWhenUsed/>
   </w:style>
-  <w:style w:type="character" w:customStyle="1" w:styleId="Kop1Char">
-    <w:name w:val="Kop 1 Char"/>
-    <w:basedOn w:val="Standaardalinea-lettertype"/>
-    <w:link w:val="Kop1"/>
+  <w:style w:type="character" w:customStyle="1" w:styleId="Heading1Char">
+    <w:name w:val="Heading 1 Char"/>
+    <w:basedOn w:val="DefaultParagraphFont"/>
+    <w:link w:val="Heading1"/>
     <w:uiPriority w:val="9"/>
     <w:rsid w:val="004A4117"/>
     <w:rPr>
@@ -962,9 +928,9 @@
       <w:szCs w:val="32"/>
     </w:rPr>
   </w:style>
-  <w:style w:type="paragraph" w:styleId="Lijstalinea">
+  <w:style w:type="paragraph" w:styleId="ListParagraph">
     <w:name w:val="List Paragraph"/>
-    <w:basedOn w:val="Standaard"/>
+    <w:basedOn w:val="Normal"/>
     <w:uiPriority w:val="34"/>
     <w:qFormat/>
     <w:rsid w:val="004A4117"/>
@@ -973,10 +939,10 @@
       <w:contextualSpacing/>
     </w:pPr>
   </w:style>
-  <w:style w:type="character" w:customStyle="1" w:styleId="Kop2Char">
-    <w:name w:val="Kop 2 Char"/>
-    <w:basedOn w:val="Standaardalinea-lettertype"/>
-    <w:link w:val="Kop2"/>
+  <w:style w:type="character" w:customStyle="1" w:styleId="Heading2Char">
+    <w:name w:val="Heading 2 Char"/>
+    <w:basedOn w:val="DefaultParagraphFont"/>
+    <w:link w:val="Heading2"/>
     <w:uiPriority w:val="9"/>
     <w:rsid w:val="00DA111B"/>
     <w:rPr>
@@ -986,11 +952,11 @@
       <w:szCs w:val="26"/>
     </w:rPr>
   </w:style>
-  <w:style w:type="paragraph" w:styleId="Titel">
+  <w:style w:type="paragraph" w:styleId="Title">
     <w:name w:val="Title"/>
-    <w:basedOn w:val="Standaard"/>
-    <w:next w:val="Standaard"/>
-    <w:link w:val="TitelChar"/>
+    <w:basedOn w:val="Normal"/>
+    <w:next w:val="Normal"/>
+    <w:link w:val="TitleChar"/>
     <w:uiPriority w:val="10"/>
     <w:qFormat/>
     <w:rsid w:val="00DA111B"/>
@@ -1006,10 +972,10 @@
       <w:szCs w:val="56"/>
     </w:rPr>
   </w:style>
-  <w:style w:type="character" w:customStyle="1" w:styleId="TitelChar">
-    <w:name w:val="Titel Char"/>
-    <w:basedOn w:val="Standaardalinea-lettertype"/>
-    <w:link w:val="Titel"/>
+  <w:style w:type="character" w:customStyle="1" w:styleId="TitleChar">
+    <w:name w:val="Title Char"/>
+    <w:basedOn w:val="DefaultParagraphFont"/>
+    <w:link w:val="Title"/>
     <w:uiPriority w:val="10"/>
     <w:rsid w:val="00DA111B"/>
     <w:rPr>
@@ -1020,10 +986,10 @@
       <w:szCs w:val="56"/>
     </w:rPr>
   </w:style>
-  <w:style w:type="character" w:customStyle="1" w:styleId="Kop3Char">
-    <w:name w:val="Kop 3 Char"/>
-    <w:basedOn w:val="Standaardalinea-lettertype"/>
-    <w:link w:val="Kop3"/>
+  <w:style w:type="character" w:customStyle="1" w:styleId="Heading3Char">
+    <w:name w:val="Heading 3 Char"/>
+    <w:basedOn w:val="DefaultParagraphFont"/>
+    <w:link w:val="Heading3"/>
     <w:uiPriority w:val="9"/>
     <w:rsid w:val="00DA111B"/>
     <w:rPr>

</xml_diff>